<commit_message>
fix: User SignIn | Archive InventoryObject | Export data to csv | Filter selected date deleted InventoryObject
</commit_message>
<xml_diff>
--- a/Inventory Kwok/InventoryApp/InventoryApp/bin/Debug/ведомость.docx
+++ b/Inventory Kwok/InventoryApp/InventoryApp/bin/Debug/ведомость.docx
@@ -17,17 +17,21 @@
         <w:tblLook w:val="0000" w:firstRow="0" w:lastRow="0" w:firstColumn="0" w:lastColumn="0" w:noHBand="0" w:noVBand="0"/>
       </w:tblPr>
       <w:tblGrid>
-        <w:gridCol w:w="850"/>
-        <w:gridCol w:w="850"/>
-        <w:gridCol w:w="850"/>
-        <w:gridCol w:w="850"/>
-        <w:gridCol w:w="850"/>
-        <w:gridCol w:w="850"/>
-        <w:gridCol w:w="851"/>
-        <w:gridCol w:w="851"/>
-        <w:gridCol w:w="851"/>
-        <w:gridCol w:w="851"/>
-        <w:gridCol w:w="851"/>
+        <w:gridCol w:w="623"/>
+        <w:gridCol w:w="623"/>
+        <w:gridCol w:w="623"/>
+        <w:gridCol w:w="623"/>
+        <w:gridCol w:w="623"/>
+        <w:gridCol w:w="624"/>
+        <w:gridCol w:w="624"/>
+        <w:gridCol w:w="624"/>
+        <w:gridCol w:w="624"/>
+        <w:gridCol w:w="624"/>
+        <w:gridCol w:w="624"/>
+        <w:gridCol w:w="624"/>
+        <w:gridCol w:w="624"/>
+        <w:gridCol w:w="624"/>
+        <w:gridCol w:w="624"/>
       </w:tblGrid>
       <w:tr>
         <w:tblPrEx>
@@ -38,7 +42,7 @@
         </w:tblPrEx>
         <w:tc>
           <w:tcPr>
-            <w:tcW w:w="850" w:type="dxa"/>
+            <w:tcW w:w="623" w:type="dxa"/>
             <w:shd w:val="clear" w:color="auto" w:fill="auto"/>
           </w:tcPr>
           <w:p>
@@ -49,7 +53,7 @@
         </w:tc>
         <w:tc>
           <w:tcPr>
-            <w:tcW w:w="850" w:type="dxa"/>
+            <w:tcW w:w="623" w:type="dxa"/>
             <w:shd w:val="clear" w:color="auto" w:fill="auto"/>
           </w:tcPr>
           <w:p>
@@ -60,7 +64,7 @@
         </w:tc>
         <w:tc>
           <w:tcPr>
-            <w:tcW w:w="850" w:type="dxa"/>
+            <w:tcW w:w="623" w:type="dxa"/>
             <w:shd w:val="clear" w:color="auto" w:fill="auto"/>
           </w:tcPr>
           <w:p>
@@ -71,7 +75,7 @@
         </w:tc>
         <w:tc>
           <w:tcPr>
-            <w:tcW w:w="850" w:type="dxa"/>
+            <w:tcW w:w="623" w:type="dxa"/>
             <w:shd w:val="clear" w:color="auto" w:fill="auto"/>
           </w:tcPr>
           <w:p>
@@ -82,7 +86,7 @@
         </w:tc>
         <w:tc>
           <w:tcPr>
-            <w:tcW w:w="850" w:type="dxa"/>
+            <w:tcW w:w="623" w:type="dxa"/>
             <w:shd w:val="clear" w:color="auto" w:fill="auto"/>
           </w:tcPr>
           <w:p>
@@ -93,7 +97,7 @@
         </w:tc>
         <w:tc>
           <w:tcPr>
-            <w:tcW w:w="850" w:type="dxa"/>
+            <w:tcW w:w="624" w:type="dxa"/>
             <w:shd w:val="clear" w:color="auto" w:fill="auto"/>
           </w:tcPr>
           <w:p>
@@ -104,7 +108,7 @@
         </w:tc>
         <w:tc>
           <w:tcPr>
-            <w:tcW w:w="851" w:type="dxa"/>
+            <w:tcW w:w="624" w:type="dxa"/>
             <w:shd w:val="clear" w:color="auto" w:fill="auto"/>
           </w:tcPr>
           <w:p>
@@ -115,7 +119,7 @@
         </w:tc>
         <w:tc>
           <w:tcPr>
-            <w:tcW w:w="851" w:type="dxa"/>
+            <w:tcW w:w="624" w:type="dxa"/>
             <w:shd w:val="clear" w:color="auto" w:fill="auto"/>
           </w:tcPr>
           <w:p>
@@ -126,7 +130,7 @@
         </w:tc>
         <w:tc>
           <w:tcPr>
-            <w:tcW w:w="851" w:type="dxa"/>
+            <w:tcW w:w="624" w:type="dxa"/>
             <w:shd w:val="clear" w:color="auto" w:fill="auto"/>
           </w:tcPr>
           <w:p>
@@ -137,7 +141,7 @@
         </w:tc>
         <w:tc>
           <w:tcPr>
-            <w:tcW w:w="851" w:type="dxa"/>
+            <w:tcW w:w="624" w:type="dxa"/>
             <w:shd w:val="clear" w:color="auto" w:fill="auto"/>
           </w:tcPr>
           <w:p>
@@ -148,12 +152,56 @@
         </w:tc>
         <w:tc>
           <w:tcPr>
-            <w:tcW w:w="851" w:type="dxa"/>
+            <w:tcW w:w="624" w:type="dxa"/>
             <w:shd w:val="clear" w:color="auto" w:fill="auto"/>
           </w:tcPr>
           <w:p>
             <w:r>
               <w:t>Состояние списания</w:t>
+            </w:r>
+          </w:p>
+        </w:tc>
+        <w:tc>
+          <w:tcPr>
+            <w:tcW w:w="624" w:type="dxa"/>
+            <w:shd w:val="clear" w:color="auto" w:fill="auto"/>
+          </w:tcPr>
+          <w:p>
+            <w:r>
+              <w:t>Номер акта</w:t>
+            </w:r>
+          </w:p>
+        </w:tc>
+        <w:tc>
+          <w:tcPr>
+            <w:tcW w:w="624" w:type="dxa"/>
+            <w:shd w:val="clear" w:color="auto" w:fill="auto"/>
+          </w:tcPr>
+          <w:p>
+            <w:r>
+              <w:t>Дата акта</w:t>
+            </w:r>
+          </w:p>
+        </w:tc>
+        <w:tc>
+          <w:tcPr>
+            <w:tcW w:w="624" w:type="dxa"/>
+            <w:shd w:val="clear" w:color="auto" w:fill="auto"/>
+          </w:tcPr>
+          <w:p>
+            <w:r>
+              <w:t>Ответственный</w:t>
+            </w:r>
+          </w:p>
+        </w:tc>
+        <w:tc>
+          <w:tcPr>
+            <w:tcW w:w="624" w:type="dxa"/>
+            <w:shd w:val="clear" w:color="auto" w:fill="auto"/>
+          </w:tcPr>
+          <w:p>
+            <w:r>
+              <w:t>Цена</w:t>
             </w:r>
           </w:p>
         </w:tc>
@@ -167,7 +215,7 @@
         </w:tblPrEx>
         <w:tc>
           <w:tcPr>
-            <w:tcW w:w="850" w:type="dxa"/>
+            <w:tcW w:w="623" w:type="dxa"/>
             <w:shd w:val="clear" w:color="auto" w:fill="auto"/>
           </w:tcPr>
           <w:p>
@@ -178,7 +226,7 @@
         </w:tc>
         <w:tc>
           <w:tcPr>
-            <w:tcW w:w="850" w:type="dxa"/>
+            <w:tcW w:w="623" w:type="dxa"/>
             <w:shd w:val="clear" w:color="auto" w:fill="auto"/>
           </w:tcPr>
           <w:p>
@@ -189,7 +237,7 @@
         </w:tc>
         <w:tc>
           <w:tcPr>
-            <w:tcW w:w="850" w:type="dxa"/>
+            <w:tcW w:w="623" w:type="dxa"/>
             <w:shd w:val="clear" w:color="auto" w:fill="auto"/>
           </w:tcPr>
           <w:p>
@@ -200,7 +248,7 @@
         </w:tc>
         <w:tc>
           <w:tcPr>
-            <w:tcW w:w="850" w:type="dxa"/>
+            <w:tcW w:w="623" w:type="dxa"/>
             <w:shd w:val="clear" w:color="auto" w:fill="auto"/>
           </w:tcPr>
           <w:p>
@@ -211,7 +259,7 @@
         </w:tc>
         <w:tc>
           <w:tcPr>
-            <w:tcW w:w="850" w:type="dxa"/>
+            <w:tcW w:w="623" w:type="dxa"/>
             <w:shd w:val="clear" w:color="auto" w:fill="auto"/>
           </w:tcPr>
           <w:p>
@@ -222,7 +270,7 @@
         </w:tc>
         <w:tc>
           <w:tcPr>
-            <w:tcW w:w="850" w:type="dxa"/>
+            <w:tcW w:w="624" w:type="dxa"/>
             <w:shd w:val="clear" w:color="auto" w:fill="auto"/>
           </w:tcPr>
           <w:p>
@@ -233,7 +281,7 @@
         </w:tc>
         <w:tc>
           <w:tcPr>
-            <w:tcW w:w="851" w:type="dxa"/>
+            <w:tcW w:w="624" w:type="dxa"/>
             <w:shd w:val="clear" w:color="auto" w:fill="auto"/>
           </w:tcPr>
           <w:p>
@@ -244,7 +292,7 @@
         </w:tc>
         <w:tc>
           <w:tcPr>
-            <w:tcW w:w="851" w:type="dxa"/>
+            <w:tcW w:w="624" w:type="dxa"/>
             <w:shd w:val="clear" w:color="auto" w:fill="auto"/>
           </w:tcPr>
           <w:p>
@@ -255,7 +303,7 @@
         </w:tc>
         <w:tc>
           <w:tcPr>
-            <w:tcW w:w="851" w:type="dxa"/>
+            <w:tcW w:w="624" w:type="dxa"/>
             <w:shd w:val="clear" w:color="auto" w:fill="auto"/>
           </w:tcPr>
           <w:p>
@@ -266,7 +314,7 @@
         </w:tc>
         <w:tc>
           <w:tcPr>
-            <w:tcW w:w="851" w:type="dxa"/>
+            <w:tcW w:w="624" w:type="dxa"/>
             <w:shd w:val="clear" w:color="auto" w:fill="auto"/>
           </w:tcPr>
           <w:p>
@@ -277,12 +325,56 @@
         </w:tc>
         <w:tc>
           <w:tcPr>
-            <w:tcW w:w="851" w:type="dxa"/>
+            <w:tcW w:w="624" w:type="dxa"/>
             <w:shd w:val="clear" w:color="auto" w:fill="auto"/>
           </w:tcPr>
           <w:p>
             <w:r>
               <w:t>Рабочее</w:t>
+            </w:r>
+          </w:p>
+        </w:tc>
+        <w:tc>
+          <w:tcPr>
+            <w:tcW w:w="624" w:type="dxa"/>
+            <w:shd w:val="clear" w:color="auto" w:fill="auto"/>
+          </w:tcPr>
+          <w:p>
+            <w:r>
+              <w:t>432</w:t>
+            </w:r>
+          </w:p>
+        </w:tc>
+        <w:tc>
+          <w:tcPr>
+            <w:tcW w:w="624" w:type="dxa"/>
+            <w:shd w:val="clear" w:color="auto" w:fill="auto"/>
+          </w:tcPr>
+          <w:p>
+            <w:r>
+              <w:t>1/1/0001</w:t>
+            </w:r>
+          </w:p>
+        </w:tc>
+        <w:tc>
+          <w:tcPr>
+            <w:tcW w:w="624" w:type="dxa"/>
+            <w:shd w:val="clear" w:color="auto" w:fill="auto"/>
+          </w:tcPr>
+          <w:p>
+            <w:r>
+              <w:t>Иван Иванов Иванович</w:t>
+            </w:r>
+          </w:p>
+        </w:tc>
+        <w:tc>
+          <w:tcPr>
+            <w:tcW w:w="624" w:type="dxa"/>
+            <w:shd w:val="clear" w:color="auto" w:fill="auto"/>
+          </w:tcPr>
+          <w:p>
+            <w:r>
+              <w:t>340.00</w:t>
             </w:r>
           </w:p>
         </w:tc>

</xml_diff>